<commit_message>
Code test final commit
</commit_message>
<xml_diff>
--- a/Instructions/Instructions.docx
+++ b/Instructions/Instructions.docx
@@ -6,8 +6,375 @@
       <w:r>
         <w:t>Instructions:</w:t>
       </w:r>
+    </w:p>
+    <w:p>
+      <w:r>
+        <w:t>After installing the package, please perform below steps:</w:t>
+      </w:r>
+    </w:p>
+    <w:p>
+      <w:pPr>
+        <w:pStyle w:val="ListParagraph"/>
+        <w:numPr>
+          <w:ilvl w:val="0"/>
+          <w:numId w:val="1"/>
+        </w:numPr>
+      </w:pPr>
+      <w:r>
+        <w:t>Change contact layout to add button(Quick Action) ‘Set as Primary Contact’</w:t>
+      </w:r>
+    </w:p>
+    <w:p>
+      <w:pPr>
+        <w:pStyle w:val="ListParagraph"/>
+      </w:pPr>
+      <w:r>
+        <w:rPr>
+          <w:noProof/>
+        </w:rPr>
+        <w:drawing>
+          <wp:inline distT="0" distB="0" distL="0" distR="0" wp14:anchorId="0094DF45" wp14:editId="5EB97C9D">
+            <wp:extent cx="4339062" cy="1764829"/>
+            <wp:effectExtent l="0" t="0" r="4445" b="6985"/>
+            <wp:docPr id="1" name="Picture 1"/>
+            <wp:cNvGraphicFramePr>
+              <a:graphicFrameLocks xmlns:a="http://schemas.openxmlformats.org/drawingml/2006/main" noChangeAspect="1"/>
+            </wp:cNvGraphicFramePr>
+            <a:graphic xmlns:a="http://schemas.openxmlformats.org/drawingml/2006/main">
+              <a:graphicData uri="http://schemas.openxmlformats.org/drawingml/2006/picture">
+                <pic:pic xmlns:pic="http://schemas.openxmlformats.org/drawingml/2006/picture">
+                  <pic:nvPicPr>
+                    <pic:cNvPr id="1" name=""/>
+                    <pic:cNvPicPr/>
+                  </pic:nvPicPr>
+                  <pic:blipFill>
+                    <a:blip r:embed="rId5"/>
+                    <a:stretch>
+                      <a:fillRect/>
+                    </a:stretch>
+                  </pic:blipFill>
+                  <pic:spPr>
+                    <a:xfrm>
+                      <a:off x="0" y="0"/>
+                      <a:ext cx="4350611" cy="1769526"/>
+                    </a:xfrm>
+                    <a:prstGeom prst="rect">
+                      <a:avLst/>
+                    </a:prstGeom>
+                  </pic:spPr>
+                </pic:pic>
+              </a:graphicData>
+            </a:graphic>
+          </wp:inline>
+        </w:drawing>
+      </w:r>
+    </w:p>
+    <w:p>
+      <w:pPr>
+        <w:pStyle w:val="ListParagraph"/>
+        <w:numPr>
+          <w:ilvl w:val="0"/>
+          <w:numId w:val="1"/>
+        </w:numPr>
+      </w:pPr>
+      <w:r>
+        <w:t>Open the</w:t>
+      </w:r>
+      <w:r>
+        <w:t xml:space="preserve"> </w:t>
+      </w:r>
+      <w:proofErr w:type="spellStart"/>
+      <w:r>
+        <w:t>Custom_Contact</w:t>
+      </w:r>
+      <w:proofErr w:type="spellEnd"/>
+      <w:r>
+        <w:t xml:space="preserve"> lightning record pages under Contact object and assign to profiles accordingly. If you mark as Org default, </w:t>
+      </w:r>
+      <w:proofErr w:type="gramStart"/>
+      <w:r>
+        <w:t>You’ll</w:t>
+      </w:r>
+      <w:proofErr w:type="gramEnd"/>
+      <w:r>
+        <w:t xml:space="preserve"> see the Account information in right hand size corner. </w:t>
+      </w:r>
+      <w:r>
+        <w:t xml:space="preserve"> </w:t>
+      </w:r>
+    </w:p>
+    <w:p>
+      <w:pPr>
+        <w:pStyle w:val="ListParagraph"/>
+      </w:pPr>
+      <w:r>
+        <w:rPr>
+          <w:noProof/>
+        </w:rPr>
+        <w:drawing>
+          <wp:inline distT="0" distB="0" distL="0" distR="0" wp14:anchorId="62EF910F" wp14:editId="2B83B8F2">
+            <wp:extent cx="5297424" cy="1236066"/>
+            <wp:effectExtent l="0" t="0" r="0" b="2540"/>
+            <wp:docPr id="2" name="Picture 2"/>
+            <wp:cNvGraphicFramePr>
+              <a:graphicFrameLocks xmlns:a="http://schemas.openxmlformats.org/drawingml/2006/main" noChangeAspect="1"/>
+            </wp:cNvGraphicFramePr>
+            <a:graphic xmlns:a="http://schemas.openxmlformats.org/drawingml/2006/main">
+              <a:graphicData uri="http://schemas.openxmlformats.org/drawingml/2006/picture">
+                <pic:pic xmlns:pic="http://schemas.openxmlformats.org/drawingml/2006/picture">
+                  <pic:nvPicPr>
+                    <pic:cNvPr id="1" name=""/>
+                    <pic:cNvPicPr/>
+                  </pic:nvPicPr>
+                  <pic:blipFill>
+                    <a:blip r:embed="rId6"/>
+                    <a:stretch>
+                      <a:fillRect/>
+                    </a:stretch>
+                  </pic:blipFill>
+                  <pic:spPr>
+                    <a:xfrm>
+                      <a:off x="0" y="0"/>
+                      <a:ext cx="5312121" cy="1239495"/>
+                    </a:xfrm>
+                    <a:prstGeom prst="rect">
+                      <a:avLst/>
+                    </a:prstGeom>
+                  </pic:spPr>
+                </pic:pic>
+              </a:graphicData>
+            </a:graphic>
+          </wp:inline>
+        </w:drawing>
+      </w:r>
+    </w:p>
+    <w:p>
+      <w:pPr>
+        <w:pStyle w:val="ListParagraph"/>
+      </w:pPr>
+    </w:p>
+    <w:p>
+      <w:pPr>
+        <w:pStyle w:val="ListParagraph"/>
+      </w:pPr>
+      <w:r>
+        <w:rPr>
+          <w:noProof/>
+        </w:rPr>
+        <w:drawing>
+          <wp:inline distT="0" distB="0" distL="0" distR="0" wp14:anchorId="4BC6D77C" wp14:editId="255E93A7">
+            <wp:extent cx="4290346" cy="1827522"/>
+            <wp:effectExtent l="0" t="0" r="0" b="1905"/>
+            <wp:docPr id="3" name="Picture 3"/>
+            <wp:cNvGraphicFramePr>
+              <a:graphicFrameLocks xmlns:a="http://schemas.openxmlformats.org/drawingml/2006/main" noChangeAspect="1"/>
+            </wp:cNvGraphicFramePr>
+            <a:graphic xmlns:a="http://schemas.openxmlformats.org/drawingml/2006/main">
+              <a:graphicData uri="http://schemas.openxmlformats.org/drawingml/2006/picture">
+                <pic:pic xmlns:pic="http://schemas.openxmlformats.org/drawingml/2006/picture">
+                  <pic:nvPicPr>
+                    <pic:cNvPr id="1" name=""/>
+                    <pic:cNvPicPr/>
+                  </pic:nvPicPr>
+                  <pic:blipFill>
+                    <a:blip r:embed="rId7"/>
+                    <a:stretch>
+                      <a:fillRect/>
+                    </a:stretch>
+                  </pic:blipFill>
+                  <pic:spPr>
+                    <a:xfrm>
+                      <a:off x="0" y="0"/>
+                      <a:ext cx="4304279" cy="1833457"/>
+                    </a:xfrm>
+                    <a:prstGeom prst="rect">
+                      <a:avLst/>
+                    </a:prstGeom>
+                  </pic:spPr>
+                </pic:pic>
+              </a:graphicData>
+            </a:graphic>
+          </wp:inline>
+        </w:drawing>
+      </w:r>
+    </w:p>
+    <w:p>
+      <w:pPr>
+        <w:pStyle w:val="ListParagraph"/>
+      </w:pPr>
+    </w:p>
+    <w:p>
+      <w:pPr>
+        <w:pStyle w:val="ListParagraph"/>
+        <w:numPr>
+          <w:ilvl w:val="0"/>
+          <w:numId w:val="1"/>
+        </w:numPr>
+      </w:pPr>
+      <w:r>
+        <w:t>Use button ‘Set as Primary Contact’ to mark as Primary contact.</w:t>
+      </w:r>
+    </w:p>
+    <w:p>
+      <w:pPr>
+        <w:pStyle w:val="ListParagraph"/>
+        <w:numPr>
+          <w:ilvl w:val="0"/>
+          <w:numId w:val="1"/>
+        </w:numPr>
+      </w:pPr>
+      <w:r>
+        <w:t>If an Account has already 1 primary contact, it will throw error on the screen as below:</w:t>
+      </w:r>
+    </w:p>
+    <w:p>
+      <w:pPr>
+        <w:pStyle w:val="ListParagraph"/>
+        <w:ind w:left="0"/>
+      </w:pPr>
+      <w:r>
+        <w:rPr>
+          <w:noProof/>
+        </w:rPr>
+        <w:lastRenderedPageBreak/>
+        <w:drawing>
+          <wp:inline distT="0" distB="0" distL="0" distR="0" wp14:anchorId="05F0896B" wp14:editId="541CD1F2">
+            <wp:extent cx="3170549" cy="1853891"/>
+            <wp:effectExtent l="0" t="0" r="0" b="0"/>
+            <wp:docPr id="4" name="Picture 4"/>
+            <wp:cNvGraphicFramePr>
+              <a:graphicFrameLocks xmlns:a="http://schemas.openxmlformats.org/drawingml/2006/main" noChangeAspect="1"/>
+            </wp:cNvGraphicFramePr>
+            <a:graphic xmlns:a="http://schemas.openxmlformats.org/drawingml/2006/main">
+              <a:graphicData uri="http://schemas.openxmlformats.org/drawingml/2006/picture">
+                <pic:pic xmlns:pic="http://schemas.openxmlformats.org/drawingml/2006/picture">
+                  <pic:nvPicPr>
+                    <pic:cNvPr id="1" name=""/>
+                    <pic:cNvPicPr/>
+                  </pic:nvPicPr>
+                  <pic:blipFill>
+                    <a:blip r:embed="rId8"/>
+                    <a:stretch>
+                      <a:fillRect/>
+                    </a:stretch>
+                  </pic:blipFill>
+                  <pic:spPr>
+                    <a:xfrm>
+                      <a:off x="0" y="0"/>
+                      <a:ext cx="3194128" cy="1867678"/>
+                    </a:xfrm>
+                    <a:prstGeom prst="rect">
+                      <a:avLst/>
+                    </a:prstGeom>
+                  </pic:spPr>
+                </pic:pic>
+              </a:graphicData>
+            </a:graphic>
+          </wp:inline>
+        </w:drawing>
+      </w:r>
+    </w:p>
+    <w:p>
+      <w:pPr>
+        <w:pStyle w:val="ListParagraph"/>
+        <w:ind w:left="0"/>
+      </w:pPr>
+    </w:p>
+    <w:p>
+      <w:pPr>
+        <w:pStyle w:val="ListParagraph"/>
+        <w:ind w:left="0"/>
+      </w:pPr>
+      <w:r>
+        <w:t>Components used in the solution:</w:t>
+      </w:r>
+    </w:p>
+    <w:p>
+      <w:r>
+        <w:t xml:space="preserve">Lightning Page: </w:t>
+      </w:r>
+      <w:proofErr w:type="spellStart"/>
+      <w:r>
+        <w:t>Custom_Contact</w:t>
+      </w:r>
+      <w:proofErr w:type="spellEnd"/>
+    </w:p>
+    <w:p>
+      <w:r>
+        <w:t xml:space="preserve">Aura Component: </w:t>
+      </w:r>
+      <w:proofErr w:type="spellStart"/>
+      <w:r>
+        <w:t>Account_CustomLayout</w:t>
+      </w:r>
+      <w:proofErr w:type="spellEnd"/>
+    </w:p>
+    <w:p>
+      <w:r>
+        <w:t xml:space="preserve">Apex Class: </w:t>
+      </w:r>
+      <w:proofErr w:type="spellStart"/>
+      <w:r>
+        <w:t>ContactTrigger</w:t>
+      </w:r>
+      <w:proofErr w:type="spellEnd"/>
+      <w:r>
+        <w:t xml:space="preserve">, </w:t>
+      </w:r>
+      <w:proofErr w:type="spellStart"/>
+      <w:r>
+        <w:t>ContactTrigger</w:t>
+      </w:r>
+      <w:r>
+        <w:t>_Test</w:t>
+      </w:r>
+      <w:proofErr w:type="spellEnd"/>
+    </w:p>
+    <w:p>
+      <w:proofErr w:type="gramStart"/>
+      <w:r>
+        <w:t>Trigger :</w:t>
+      </w:r>
+      <w:proofErr w:type="gramEnd"/>
+      <w:r>
+        <w:t xml:space="preserve"> </w:t>
+      </w:r>
+      <w:proofErr w:type="spellStart"/>
+      <w:r>
+        <w:t>ContactTriggerHandler</w:t>
+      </w:r>
+      <w:proofErr w:type="spellEnd"/>
+    </w:p>
+    <w:p>
+      <w:proofErr w:type="gramStart"/>
+      <w:r>
+        <w:t>Action :</w:t>
+      </w:r>
+      <w:proofErr w:type="gramEnd"/>
+      <w:r>
+        <w:t xml:space="preserve"> Set As Primary Conta</w:t>
+      </w:r>
       <w:bookmarkStart w:id="0" w:name="_GoBack"/>
       <w:bookmarkEnd w:id="0"/>
+      <w:r>
+        <w:t>ct</w:t>
+      </w:r>
+    </w:p>
+    <w:p>
+      <w:r>
+        <w:t xml:space="preserve">Custom field: </w:t>
+      </w:r>
+      <w:proofErr w:type="spellStart"/>
+      <w:r>
+        <w:t>Primary</w:t>
+      </w:r>
+      <w:r>
+        <w:t>__c</w:t>
+      </w:r>
+      <w:proofErr w:type="spellEnd"/>
+      <w:r>
+        <w:t xml:space="preserve"> (Contact)</w:t>
+      </w:r>
     </w:p>
     <w:sectPr>
       <w:pgSz w:w="12240" w:h="15840"/>
@@ -17,6 +384,219 @@
     </w:sectPr>
   </w:body>
 </w:document>
+</file>
+
+<file path=word/numbering.xml><?xml version="1.0" encoding="utf-8"?>
+<w:numbering xmlns:wpc="http://schemas.microsoft.com/office/word/2010/wordprocessingCanvas" xmlns:cx="http://schemas.microsoft.com/office/drawing/2014/chartex" xmlns:cx1="http://schemas.microsoft.com/office/drawing/2015/9/8/chartex" xmlns:mc="http://schemas.openxmlformats.org/markup-compatibility/2006" xmlns:o="urn:schemas-microsoft-com:office:office" xmlns:r="http://schemas.openxmlformats.org/officeDocument/2006/relationships" xmlns:m="http://schemas.openxmlformats.org/officeDocument/2006/math" xmlns:v="urn:schemas-microsoft-com:vml" xmlns:wp14="http://schemas.microsoft.com/office/word/2010/wordprocessingDrawing" xmlns:wp="http://schemas.openxmlformats.org/drawingml/2006/wordprocessingDrawing" xmlns:w10="urn:schemas-microsoft-com:office:word" xmlns:w="http://schemas.openxmlformats.org/wordprocessingml/2006/main" xmlns:w14="http://schemas.microsoft.com/office/word/2010/wordml" xmlns:w15="http://schemas.microsoft.com/office/word/2012/wordml" xmlns:w16se="http://schemas.microsoft.com/office/word/2015/wordml/symex" xmlns:wpg="http://schemas.microsoft.com/office/word/2010/wordprocessingGroup" xmlns:wpi="http://schemas.microsoft.com/office/word/2010/wordprocessingInk" xmlns:wne="http://schemas.microsoft.com/office/word/2006/wordml" xmlns:wps="http://schemas.microsoft.com/office/word/2010/wordprocessingShape" mc:Ignorable="w14 w15 w16se wp14">
+  <w:abstractNum w:abstractNumId="0" w15:restartNumberingAfterBreak="0">
+    <w:nsid w:val="027452EE"/>
+    <w:multiLevelType w:val="hybridMultilevel"/>
+    <w:tmpl w:val="3774B934"/>
+    <w:lvl w:ilvl="0" w:tplc="17209F48">
+      <w:start w:val="3"/>
+      <w:numFmt w:val="bullet"/>
+      <w:lvlText w:val=""/>
+      <w:lvlJc w:val="left"/>
+      <w:pPr>
+        <w:ind w:left="720" w:hanging="360"/>
+      </w:pPr>
+      <w:rPr>
+        <w:rFonts w:ascii="Wingdings" w:eastAsiaTheme="minorHAnsi" w:hAnsi="Wingdings" w:cstheme="minorBidi" w:hint="default"/>
+      </w:rPr>
+    </w:lvl>
+    <w:lvl w:ilvl="1" w:tplc="04090003" w:tentative="1">
+      <w:start w:val="1"/>
+      <w:numFmt w:val="bullet"/>
+      <w:lvlText w:val="o"/>
+      <w:lvlJc w:val="left"/>
+      <w:pPr>
+        <w:ind w:left="1440" w:hanging="360"/>
+      </w:pPr>
+      <w:rPr>
+        <w:rFonts w:ascii="Courier New" w:hAnsi="Courier New" w:cs="Courier New" w:hint="default"/>
+      </w:rPr>
+    </w:lvl>
+    <w:lvl w:ilvl="2" w:tplc="04090005" w:tentative="1">
+      <w:start w:val="1"/>
+      <w:numFmt w:val="bullet"/>
+      <w:lvlText w:val=""/>
+      <w:lvlJc w:val="left"/>
+      <w:pPr>
+        <w:ind w:left="2160" w:hanging="360"/>
+      </w:pPr>
+      <w:rPr>
+        <w:rFonts w:ascii="Wingdings" w:hAnsi="Wingdings" w:hint="default"/>
+      </w:rPr>
+    </w:lvl>
+    <w:lvl w:ilvl="3" w:tplc="04090001" w:tentative="1">
+      <w:start w:val="1"/>
+      <w:numFmt w:val="bullet"/>
+      <w:lvlText w:val=""/>
+      <w:lvlJc w:val="left"/>
+      <w:pPr>
+        <w:ind w:left="2880" w:hanging="360"/>
+      </w:pPr>
+      <w:rPr>
+        <w:rFonts w:ascii="Symbol" w:hAnsi="Symbol" w:hint="default"/>
+      </w:rPr>
+    </w:lvl>
+    <w:lvl w:ilvl="4" w:tplc="04090003" w:tentative="1">
+      <w:start w:val="1"/>
+      <w:numFmt w:val="bullet"/>
+      <w:lvlText w:val="o"/>
+      <w:lvlJc w:val="left"/>
+      <w:pPr>
+        <w:ind w:left="3600" w:hanging="360"/>
+      </w:pPr>
+      <w:rPr>
+        <w:rFonts w:ascii="Courier New" w:hAnsi="Courier New" w:cs="Courier New" w:hint="default"/>
+      </w:rPr>
+    </w:lvl>
+    <w:lvl w:ilvl="5" w:tplc="04090005" w:tentative="1">
+      <w:start w:val="1"/>
+      <w:numFmt w:val="bullet"/>
+      <w:lvlText w:val=""/>
+      <w:lvlJc w:val="left"/>
+      <w:pPr>
+        <w:ind w:left="4320" w:hanging="360"/>
+      </w:pPr>
+      <w:rPr>
+        <w:rFonts w:ascii="Wingdings" w:hAnsi="Wingdings" w:hint="default"/>
+      </w:rPr>
+    </w:lvl>
+    <w:lvl w:ilvl="6" w:tplc="04090001" w:tentative="1">
+      <w:start w:val="1"/>
+      <w:numFmt w:val="bullet"/>
+      <w:lvlText w:val=""/>
+      <w:lvlJc w:val="left"/>
+      <w:pPr>
+        <w:ind w:left="5040" w:hanging="360"/>
+      </w:pPr>
+      <w:rPr>
+        <w:rFonts w:ascii="Symbol" w:hAnsi="Symbol" w:hint="default"/>
+      </w:rPr>
+    </w:lvl>
+    <w:lvl w:ilvl="7" w:tplc="04090003" w:tentative="1">
+      <w:start w:val="1"/>
+      <w:numFmt w:val="bullet"/>
+      <w:lvlText w:val="o"/>
+      <w:lvlJc w:val="left"/>
+      <w:pPr>
+        <w:ind w:left="5760" w:hanging="360"/>
+      </w:pPr>
+      <w:rPr>
+        <w:rFonts w:ascii="Courier New" w:hAnsi="Courier New" w:cs="Courier New" w:hint="default"/>
+      </w:rPr>
+    </w:lvl>
+    <w:lvl w:ilvl="8" w:tplc="04090005" w:tentative="1">
+      <w:start w:val="1"/>
+      <w:numFmt w:val="bullet"/>
+      <w:lvlText w:val=""/>
+      <w:lvlJc w:val="left"/>
+      <w:pPr>
+        <w:ind w:left="6480" w:hanging="360"/>
+      </w:pPr>
+      <w:rPr>
+        <w:rFonts w:ascii="Wingdings" w:hAnsi="Wingdings" w:hint="default"/>
+      </w:rPr>
+    </w:lvl>
+  </w:abstractNum>
+  <w:abstractNum w:abstractNumId="1" w15:restartNumberingAfterBreak="0">
+    <w:nsid w:val="5A942797"/>
+    <w:multiLevelType w:val="hybridMultilevel"/>
+    <w:tmpl w:val="27AC4F46"/>
+    <w:lvl w:ilvl="0" w:tplc="0409000F">
+      <w:start w:val="1"/>
+      <w:numFmt w:val="decimal"/>
+      <w:lvlText w:val="%1."/>
+      <w:lvlJc w:val="left"/>
+      <w:pPr>
+        <w:ind w:left="720" w:hanging="360"/>
+      </w:pPr>
+      <w:rPr>
+        <w:rFonts w:hint="default"/>
+      </w:rPr>
+    </w:lvl>
+    <w:lvl w:ilvl="1" w:tplc="04090019" w:tentative="1">
+      <w:start w:val="1"/>
+      <w:numFmt w:val="lowerLetter"/>
+      <w:lvlText w:val="%2."/>
+      <w:lvlJc w:val="left"/>
+      <w:pPr>
+        <w:ind w:left="1440" w:hanging="360"/>
+      </w:pPr>
+    </w:lvl>
+    <w:lvl w:ilvl="2" w:tplc="0409001B" w:tentative="1">
+      <w:start w:val="1"/>
+      <w:numFmt w:val="lowerRoman"/>
+      <w:lvlText w:val="%3."/>
+      <w:lvlJc w:val="right"/>
+      <w:pPr>
+        <w:ind w:left="2160" w:hanging="180"/>
+      </w:pPr>
+    </w:lvl>
+    <w:lvl w:ilvl="3" w:tplc="0409000F" w:tentative="1">
+      <w:start w:val="1"/>
+      <w:numFmt w:val="decimal"/>
+      <w:lvlText w:val="%4."/>
+      <w:lvlJc w:val="left"/>
+      <w:pPr>
+        <w:ind w:left="2880" w:hanging="360"/>
+      </w:pPr>
+    </w:lvl>
+    <w:lvl w:ilvl="4" w:tplc="04090019" w:tentative="1">
+      <w:start w:val="1"/>
+      <w:numFmt w:val="lowerLetter"/>
+      <w:lvlText w:val="%5."/>
+      <w:lvlJc w:val="left"/>
+      <w:pPr>
+        <w:ind w:left="3600" w:hanging="360"/>
+      </w:pPr>
+    </w:lvl>
+    <w:lvl w:ilvl="5" w:tplc="0409001B" w:tentative="1">
+      <w:start w:val="1"/>
+      <w:numFmt w:val="lowerRoman"/>
+      <w:lvlText w:val="%6."/>
+      <w:lvlJc w:val="right"/>
+      <w:pPr>
+        <w:ind w:left="4320" w:hanging="180"/>
+      </w:pPr>
+    </w:lvl>
+    <w:lvl w:ilvl="6" w:tplc="0409000F" w:tentative="1">
+      <w:start w:val="1"/>
+      <w:numFmt w:val="decimal"/>
+      <w:lvlText w:val="%7."/>
+      <w:lvlJc w:val="left"/>
+      <w:pPr>
+        <w:ind w:left="5040" w:hanging="360"/>
+      </w:pPr>
+    </w:lvl>
+    <w:lvl w:ilvl="7" w:tplc="04090019" w:tentative="1">
+      <w:start w:val="1"/>
+      <w:numFmt w:val="lowerLetter"/>
+      <w:lvlText w:val="%8."/>
+      <w:lvlJc w:val="left"/>
+      <w:pPr>
+        <w:ind w:left="5760" w:hanging="360"/>
+      </w:pPr>
+    </w:lvl>
+    <w:lvl w:ilvl="8" w:tplc="0409001B" w:tentative="1">
+      <w:start w:val="1"/>
+      <w:numFmt w:val="lowerRoman"/>
+      <w:lvlText w:val="%9."/>
+      <w:lvlJc w:val="right"/>
+      <w:pPr>
+        <w:ind w:left="6480" w:hanging="180"/>
+      </w:pPr>
+    </w:lvl>
+  </w:abstractNum>
+  <w:num w:numId="1">
+    <w:abstractNumId w:val="1"/>
+  </w:num>
+  <w:num w:numId="2">
+    <w:abstractNumId w:val="0"/>
+  </w:num>
+</w:numbering>
 </file>
 
 <file path=word/styles.xml><?xml version="1.0" encoding="utf-8"?>
@@ -440,6 +1020,17 @@
     <w:semiHidden/>
     <w:unhideWhenUsed/>
   </w:style>
+  <w:style w:type="paragraph" w:styleId="ListParagraph">
+    <w:name w:val="List Paragraph"/>
+    <w:basedOn w:val="Normal"/>
+    <w:uiPriority w:val="34"/>
+    <w:qFormat/>
+    <w:rsid w:val="00BC6020"/>
+    <w:pPr>
+      <w:ind w:left="720"/>
+      <w:contextualSpacing/>
+    </w:pPr>
+  </w:style>
 </w:styles>
 </file>
 

</xml_diff>